<commit_message>
Updated week1 agenda with tasks for next week.
</commit_message>
<xml_diff>
--- a/docs/AJLMeetingAgenda-week1.docx
+++ b/docs/AJLMeetingAgenda-week1.docx
@@ -158,21 +158,7 @@
           <w:rPr>
             <w:rStyle w:val="Hyperlink"/>
           </w:rPr>
-          <w:t>http://github.com/alexmull</w:t>
-        </w:r>
-        <w:bookmarkStart w:id="0" w:name="_GoBack"/>
-        <w:bookmarkEnd w:id="0"/>
-        <w:r>
-          <w:rPr>
-            <w:rStyle w:val="Hyperlink"/>
-          </w:rPr>
-          <w:t>a</w:t>
-        </w:r>
-        <w:r>
-          <w:rPr>
-            <w:rStyle w:val="Hyperlink"/>
-          </w:rPr>
-          <w:t>ns/Siftables-Emulator/wiki</w:t>
+          <w:t>http://github.com/alexmullans/Siftables-Emulator/wiki</w:t>
         </w:r>
       </w:hyperlink>
     </w:p>
@@ -251,13 +237,47 @@
       <w:pPr>
         <w:pStyle w:val="ListParagraph"/>
         <w:numPr>
-          <w:ilvl w:val="0"/>
+          <w:ilvl w:val="1"/>
           <w:numId w:val="7"/>
         </w:numPr>
         <w:spacing w:line="360" w:lineRule="auto"/>
       </w:pPr>
       <w:r>
-        <w:t>Issues surrounding development</w:t>
+        <w:t>Set up development environment (all)</w:t>
+      </w:r>
+    </w:p>
+    <w:p>
+      <w:pPr>
+        <w:pStyle w:val="ListParagraph"/>
+        <w:numPr>
+          <w:ilvl w:val="1"/>
+          <w:numId w:val="7"/>
+        </w:numPr>
+        <w:spacing w:line="360" w:lineRule="auto"/>
+      </w:pPr>
+      <w:r>
+        <w:t>Work on first draft of domain model (all)</w:t>
+      </w:r>
+    </w:p>
+    <w:p>
+      <w:pPr>
+        <w:pStyle w:val="ListParagraph"/>
+        <w:numPr>
+          <w:ilvl w:val="1"/>
+          <w:numId w:val="7"/>
+        </w:numPr>
+        <w:spacing w:line="360" w:lineRule="auto"/>
+      </w:pPr>
+      <w:r>
+        <w:t>Get initial feedbac</w:t>
+      </w:r>
+      <w:r>
+        <w:t>k from Tim on domain model (all</w:t>
+      </w:r>
+      <w:bookmarkStart w:id="0" w:name="_GoBack"/>
+      <w:bookmarkEnd w:id="0"/>
+      <w:r>
+        <w:t>)</w:t>
       </w:r>
     </w:p>
     <w:p>
@@ -270,7 +290,7 @@
         <w:spacing w:line="360" w:lineRule="auto"/>
       </w:pPr>
       <w:r>
-        <w:t>Expected scope of the domain model</w:t>
+        <w:t>Issues surrounding development</w:t>
       </w:r>
     </w:p>
     <w:p>
@@ -283,6 +303,19 @@
         <w:spacing w:line="360" w:lineRule="auto"/>
       </w:pPr>
       <w:r>
+        <w:t>Expected scope of the domain model</w:t>
+      </w:r>
+    </w:p>
+    <w:p>
+      <w:pPr>
+        <w:pStyle w:val="ListParagraph"/>
+        <w:numPr>
+          <w:ilvl w:val="0"/>
+          <w:numId w:val="7"/>
+        </w:numPr>
+        <w:spacing w:line="360" w:lineRule="auto"/>
+      </w:pPr>
+      <w:r>
         <w:t>Environments</w:t>
       </w:r>
     </w:p>
@@ -302,13 +335,8 @@
         <w:t>: P</w:t>
       </w:r>
       <w:r>
-        <w:t xml:space="preserve">ython 2.7 + </w:t>
-      </w:r>
-      <w:proofErr w:type="spellStart"/>
-      <w:r>
-        <w:t>Kivy</w:t>
-      </w:r>
-      <w:proofErr w:type="spellEnd"/>
+        <w:t>ython 2.7 + Kivy</w:t>
+      </w:r>
     </w:p>
     <w:p>
       <w:pPr>
@@ -2222,6 +2250,7 @@
     <w:rsid w:val="006F7E33"/>
     <w:rsid w:val="007373C6"/>
     <w:rsid w:val="007D083A"/>
+    <w:rsid w:val="008462EB"/>
     <w:rsid w:val="00874BA4"/>
     <w:rsid w:val="00875DF2"/>
     <w:rsid w:val="008C02BF"/>

</xml_diff>